<commit_message>
Thay doi cay thu muc
</commit_message>
<xml_diff>
--- a/Quy Trinh Cai SDCC.docx
+++ b/Quy Trinh Cai SDCC.docx
@@ -22,6 +22,9 @@
     </w:p>
     <w:p>
       <w:r>
+        <w:rPr>
+          <w:noProof/>
+        </w:rPr>
         <w:drawing>
           <wp:anchor distT="0" distB="0" distL="114300" distR="114300" simplePos="0" relativeHeight="251658240" behindDoc="0" locked="0" layoutInCell="1" allowOverlap="1" wp14:anchorId="6AE26430" wp14:editId="2E0DA269">
             <wp:simplePos x="0" y="0"/>
@@ -162,6 +165,9 @@
     </w:p>
     <w:p>
       <w:r>
+        <w:rPr>
+          <w:noProof/>
+        </w:rPr>
         <w:drawing>
           <wp:anchor distT="0" distB="0" distL="114300" distR="114300" simplePos="0" relativeHeight="251660288" behindDoc="0" locked="0" layoutInCell="1" allowOverlap="1" wp14:anchorId="34D9E40F" wp14:editId="0B5068A5">
             <wp:simplePos x="0" y="0"/>
@@ -224,6 +230,9 @@
         </w:drawing>
       </w:r>
       <w:r>
+        <w:rPr>
+          <w:noProof/>
+        </w:rPr>
         <w:drawing>
           <wp:anchor distT="0" distB="0" distL="114300" distR="114300" simplePos="0" relativeHeight="251661312" behindDoc="0" locked="0" layoutInCell="1" allowOverlap="1" wp14:anchorId="285D599E" wp14:editId="1F1A6B09">
             <wp:simplePos x="0" y="0"/>
@@ -300,6 +309,9 @@
     <w:p/>
     <w:p>
       <w:r>
+        <w:rPr>
+          <w:noProof/>
+        </w:rPr>
         <w:lastRenderedPageBreak/>
         <w:drawing>
           <wp:anchor distT="0" distB="0" distL="114300" distR="114300" simplePos="0" relativeHeight="251663360" behindDoc="0" locked="0" layoutInCell="1" allowOverlap="1" wp14:anchorId="50E908A0" wp14:editId="568CDEE8">
@@ -363,6 +375,9 @@
         </w:drawing>
       </w:r>
       <w:r>
+        <w:rPr>
+          <w:noProof/>
+        </w:rPr>
         <w:drawing>
           <wp:anchor distT="0" distB="0" distL="114300" distR="114300" simplePos="0" relativeHeight="251662336" behindDoc="0" locked="0" layoutInCell="1" allowOverlap="1" wp14:anchorId="7DC13C49" wp14:editId="33EC813A">
             <wp:simplePos x="0" y="0"/>
@@ -421,6 +436,9 @@
     </w:p>
     <w:p>
       <w:r>
+        <w:rPr>
+          <w:noProof/>
+        </w:rPr>
         <w:drawing>
           <wp:anchor distT="0" distB="0" distL="114300" distR="114300" simplePos="0" relativeHeight="251665408" behindDoc="0" locked="0" layoutInCell="1" allowOverlap="1" wp14:anchorId="17DD5779" wp14:editId="64251DC3">
             <wp:simplePos x="0" y="0"/>
@@ -477,6 +495,9 @@
     </w:p>
     <w:p>
       <w:r>
+        <w:rPr>
+          <w:noProof/>
+        </w:rPr>
         <w:drawing>
           <wp:anchor distT="0" distB="0" distL="114300" distR="114300" simplePos="0" relativeHeight="251666432" behindDoc="0" locked="0" layoutInCell="1" allowOverlap="1" wp14:anchorId="2D42C068" wp14:editId="7A39A703">
             <wp:simplePos x="0" y="0"/>
@@ -539,6 +560,9 @@
         </w:drawing>
       </w:r>
       <w:r>
+        <w:rPr>
+          <w:noProof/>
+        </w:rPr>
         <w:drawing>
           <wp:anchor distT="0" distB="0" distL="114300" distR="114300" simplePos="0" relativeHeight="251664384" behindDoc="0" locked="0" layoutInCell="1" allowOverlap="1" wp14:anchorId="1D729CCF" wp14:editId="609D45C8">
             <wp:simplePos x="0" y="0"/>
@@ -603,6 +627,379 @@
     </w:p>
     <w:p/>
     <w:p/>
+    <w:p/>
+    <w:p/>
+    <w:p/>
+    <w:p/>
+    <w:p>
+      <w:r>
+        <w:drawing>
+          <wp:anchor distT="0" distB="0" distL="114300" distR="114300" simplePos="0" relativeHeight="251667456" behindDoc="0" locked="0" layoutInCell="1" allowOverlap="1" wp14:anchorId="4B16457A" wp14:editId="1B0188FC">
+            <wp:simplePos x="0" y="0"/>
+            <wp:positionH relativeFrom="margin">
+              <wp:align>left</wp:align>
+            </wp:positionH>
+            <wp:positionV relativeFrom="paragraph">
+              <wp:posOffset>0</wp:posOffset>
+            </wp:positionV>
+            <wp:extent cx="2838450" cy="3867150"/>
+            <wp:effectExtent l="0" t="0" r="0" b="0"/>
+            <wp:wrapSquare wrapText="bothSides"/>
+            <wp:docPr id="1523521684" name="Picture 1" descr="A screenshot of a chat&#10;&#10;Description automatically generated"/>
+            <wp:cNvGraphicFramePr>
+              <a:graphicFrameLocks xmlns:a="http://schemas.openxmlformats.org/drawingml/2006/main" noChangeAspect="1"/>
+            </wp:cNvGraphicFramePr>
+            <a:graphic xmlns:a="http://schemas.openxmlformats.org/drawingml/2006/main">
+              <a:graphicData uri="http://schemas.openxmlformats.org/drawingml/2006/picture">
+                <pic:pic xmlns:pic="http://schemas.openxmlformats.org/drawingml/2006/picture">
+                  <pic:nvPicPr>
+                    <pic:cNvPr id="1523521684" name="Picture 1" descr="A screenshot of a chat&#10;&#10;Description automatically generated"/>
+                    <pic:cNvPicPr/>
+                  </pic:nvPicPr>
+                  <pic:blipFill>
+                    <a:blip r:embed="rId15">
+                      <a:extLst>
+                        <a:ext uri="{28A0092B-C50C-407E-A947-70E740481C1C}">
+                          <a14:useLocalDpi xmlns:a14="http://schemas.microsoft.com/office/drawing/2010/main" val="0"/>
+                        </a:ext>
+                      </a:extLst>
+                    </a:blip>
+                    <a:stretch>
+                      <a:fillRect/>
+                    </a:stretch>
+                  </pic:blipFill>
+                  <pic:spPr>
+                    <a:xfrm>
+                      <a:off x="0" y="0"/>
+                      <a:ext cx="2843178" cy="3873451"/>
+                    </a:xfrm>
+                    <a:prstGeom prst="rect">
+                      <a:avLst/>
+                    </a:prstGeom>
+                  </pic:spPr>
+                </pic:pic>
+              </a:graphicData>
+            </a:graphic>
+            <wp14:sizeRelH relativeFrom="margin">
+              <wp14:pctWidth>0</wp14:pctWidth>
+            </wp14:sizeRelH>
+            <wp14:sizeRelV relativeFrom="margin">
+              <wp14:pctHeight>0</wp14:pctHeight>
+            </wp14:sizeRelV>
+          </wp:anchor>
+        </w:drawing>
+      </w:r>
+      <w:r>
+        <w:drawing>
+          <wp:anchor distT="0" distB="0" distL="114300" distR="114300" simplePos="0" relativeHeight="251668480" behindDoc="0" locked="0" layoutInCell="1" allowOverlap="1" wp14:anchorId="67EB222F" wp14:editId="2DAF3C46">
+            <wp:simplePos x="0" y="0"/>
+            <wp:positionH relativeFrom="margin">
+              <wp:align>right</wp:align>
+            </wp:positionH>
+            <wp:positionV relativeFrom="paragraph">
+              <wp:posOffset>0</wp:posOffset>
+            </wp:positionV>
+            <wp:extent cx="2896033" cy="3942715"/>
+            <wp:effectExtent l="0" t="0" r="0" b="635"/>
+            <wp:wrapSquare wrapText="bothSides"/>
+            <wp:docPr id="1652479584" name="Picture 1" descr="A screenshot of a chat&#10;&#10;Description automatically generated"/>
+            <wp:cNvGraphicFramePr>
+              <a:graphicFrameLocks xmlns:a="http://schemas.openxmlformats.org/drawingml/2006/main" noChangeAspect="1"/>
+            </wp:cNvGraphicFramePr>
+            <a:graphic xmlns:a="http://schemas.openxmlformats.org/drawingml/2006/main">
+              <a:graphicData uri="http://schemas.openxmlformats.org/drawingml/2006/picture">
+                <pic:pic xmlns:pic="http://schemas.openxmlformats.org/drawingml/2006/picture">
+                  <pic:nvPicPr>
+                    <pic:cNvPr id="1652479584" name="Picture 1" descr="A screenshot of a chat&#10;&#10;Description automatically generated"/>
+                    <pic:cNvPicPr/>
+                  </pic:nvPicPr>
+                  <pic:blipFill>
+                    <a:blip r:embed="rId16">
+                      <a:extLst>
+                        <a:ext uri="{28A0092B-C50C-407E-A947-70E740481C1C}">
+                          <a14:useLocalDpi xmlns:a14="http://schemas.microsoft.com/office/drawing/2010/main" val="0"/>
+                        </a:ext>
+                      </a:extLst>
+                    </a:blip>
+                    <a:stretch>
+                      <a:fillRect/>
+                    </a:stretch>
+                  </pic:blipFill>
+                  <pic:spPr>
+                    <a:xfrm>
+                      <a:off x="0" y="0"/>
+                      <a:ext cx="2896033" cy="3942715"/>
+                    </a:xfrm>
+                    <a:prstGeom prst="rect">
+                      <a:avLst/>
+                    </a:prstGeom>
+                  </pic:spPr>
+                </pic:pic>
+              </a:graphicData>
+            </a:graphic>
+          </wp:anchor>
+        </w:drawing>
+      </w:r>
+    </w:p>
+    <w:p/>
+    <w:p/>
+    <w:p/>
+    <w:p>
+      <w:pPr>
+        <w:jc w:val="center"/>
+      </w:pPr>
+    </w:p>
+    <w:p>
+      <w:pPr>
+        <w:jc w:val="center"/>
+      </w:pPr>
+    </w:p>
+    <w:p>
+      <w:pPr>
+        <w:jc w:val="center"/>
+      </w:pPr>
+    </w:p>
+    <w:p>
+      <w:pPr>
+        <w:jc w:val="center"/>
+      </w:pPr>
+    </w:p>
+    <w:p>
+      <w:pPr>
+        <w:jc w:val="center"/>
+      </w:pPr>
+    </w:p>
+    <w:p>
+      <w:pPr>
+        <w:jc w:val="center"/>
+      </w:pPr>
+    </w:p>
+    <w:p>
+      <w:pPr>
+        <w:jc w:val="center"/>
+      </w:pPr>
+      <w:r>
+        <w:lastRenderedPageBreak/>
+        <w:drawing>
+          <wp:anchor distT="0" distB="0" distL="114300" distR="114300" simplePos="0" relativeHeight="251669504" behindDoc="0" locked="0" layoutInCell="1" allowOverlap="1" wp14:anchorId="3807BAFC" wp14:editId="65F68975">
+            <wp:simplePos x="0" y="0"/>
+            <wp:positionH relativeFrom="margin">
+              <wp:align>left</wp:align>
+            </wp:positionH>
+            <wp:positionV relativeFrom="paragraph">
+              <wp:posOffset>0</wp:posOffset>
+            </wp:positionV>
+            <wp:extent cx="3640455" cy="4933950"/>
+            <wp:effectExtent l="0" t="0" r="0" b="0"/>
+            <wp:wrapSquare wrapText="bothSides"/>
+            <wp:docPr id="1596836652" name="Picture 1" descr="A screenshot of a chat&#10;&#10;Description automatically generated"/>
+            <wp:cNvGraphicFramePr>
+              <a:graphicFrameLocks xmlns:a="http://schemas.openxmlformats.org/drawingml/2006/main" noChangeAspect="1"/>
+            </wp:cNvGraphicFramePr>
+            <a:graphic xmlns:a="http://schemas.openxmlformats.org/drawingml/2006/main">
+              <a:graphicData uri="http://schemas.openxmlformats.org/drawingml/2006/picture">
+                <pic:pic xmlns:pic="http://schemas.openxmlformats.org/drawingml/2006/picture">
+                  <pic:nvPicPr>
+                    <pic:cNvPr id="1596836652" name="Picture 1" descr="A screenshot of a chat&#10;&#10;Description automatically generated"/>
+                    <pic:cNvPicPr/>
+                  </pic:nvPicPr>
+                  <pic:blipFill>
+                    <a:blip r:embed="rId17">
+                      <a:extLst>
+                        <a:ext uri="{28A0092B-C50C-407E-A947-70E740481C1C}">
+                          <a14:useLocalDpi xmlns:a14="http://schemas.microsoft.com/office/drawing/2010/main" val="0"/>
+                        </a:ext>
+                      </a:extLst>
+                    </a:blip>
+                    <a:stretch>
+                      <a:fillRect/>
+                    </a:stretch>
+                  </pic:blipFill>
+                  <pic:spPr>
+                    <a:xfrm>
+                      <a:off x="0" y="0"/>
+                      <a:ext cx="3641499" cy="4934657"/>
+                    </a:xfrm>
+                    <a:prstGeom prst="rect">
+                      <a:avLst/>
+                    </a:prstGeom>
+                  </pic:spPr>
+                </pic:pic>
+              </a:graphicData>
+            </a:graphic>
+            <wp14:sizeRelH relativeFrom="margin">
+              <wp14:pctWidth>0</wp14:pctWidth>
+            </wp14:sizeRelH>
+            <wp14:sizeRelV relativeFrom="margin">
+              <wp14:pctHeight>0</wp14:pctHeight>
+            </wp14:sizeRelV>
+          </wp:anchor>
+        </w:drawing>
+      </w:r>
+    </w:p>
+    <w:p>
+      <w:pPr>
+        <w:jc w:val="center"/>
+      </w:pPr>
+    </w:p>
+    <w:p>
+      <w:pPr>
+        <w:jc w:val="center"/>
+      </w:pPr>
+    </w:p>
+    <w:p>
+      <w:pPr>
+        <w:jc w:val="center"/>
+      </w:pPr>
+    </w:p>
+    <w:p>
+      <w:pPr>
+        <w:jc w:val="center"/>
+      </w:pPr>
+    </w:p>
+    <w:p>
+      <w:pPr>
+        <w:jc w:val="center"/>
+      </w:pPr>
+    </w:p>
+    <w:p>
+      <w:pPr>
+        <w:jc w:val="center"/>
+      </w:pPr>
+    </w:p>
+    <w:p>
+      <w:pPr>
+        <w:jc w:val="center"/>
+      </w:pPr>
+    </w:p>
+    <w:p>
+      <w:pPr>
+        <w:jc w:val="center"/>
+      </w:pPr>
+    </w:p>
+    <w:p>
+      <w:pPr>
+        <w:jc w:val="center"/>
+      </w:pPr>
+    </w:p>
+    <w:p>
+      <w:pPr>
+        <w:jc w:val="center"/>
+      </w:pPr>
+    </w:p>
+    <w:p>
+      <w:pPr>
+        <w:jc w:val="center"/>
+      </w:pPr>
+    </w:p>
+    <w:p>
+      <w:pPr>
+        <w:jc w:val="center"/>
+      </w:pPr>
+    </w:p>
+    <w:p>
+      <w:pPr>
+        <w:jc w:val="center"/>
+      </w:pPr>
+    </w:p>
+    <w:p>
+      <w:pPr>
+        <w:jc w:val="center"/>
+      </w:pPr>
+    </w:p>
+    <w:p>
+      <w:pPr>
+        <w:jc w:val="center"/>
+      </w:pPr>
+    </w:p>
+    <w:p>
+      <w:pPr>
+        <w:jc w:val="center"/>
+      </w:pPr>
+    </w:p>
+    <w:p>
+      <w:pPr>
+        <w:jc w:val="center"/>
+      </w:pPr>
+    </w:p>
+    <w:p>
+      <w:pPr>
+        <w:jc w:val="center"/>
+      </w:pPr>
+    </w:p>
+    <w:p>
+      <w:pPr>
+        <w:jc w:val="center"/>
+      </w:pPr>
+    </w:p>
+    <w:p>
+      <w:r>
+        <w:br w:type="page"/>
+      </w:r>
+    </w:p>
+    <w:p>
+      <w:pPr>
+        <w:jc w:val="center"/>
+      </w:pPr>
+      <w:r>
+        <w:lastRenderedPageBreak/>
+        <w:drawing>
+          <wp:anchor distT="0" distB="0" distL="114300" distR="114300" simplePos="0" relativeHeight="251670528" behindDoc="0" locked="0" layoutInCell="1" allowOverlap="1" wp14:anchorId="42C8F7DF" wp14:editId="56DA31F0">
+            <wp:simplePos x="0" y="0"/>
+            <wp:positionH relativeFrom="margin">
+              <wp:align>right</wp:align>
+            </wp:positionH>
+            <wp:positionV relativeFrom="paragraph">
+              <wp:posOffset>0</wp:posOffset>
+            </wp:positionV>
+            <wp:extent cx="3344545" cy="4477385"/>
+            <wp:effectExtent l="0" t="0" r="8255" b="0"/>
+            <wp:wrapSquare wrapText="bothSides"/>
+            <wp:docPr id="2046892273" name="Picture 1" descr="A screenshot of a phone&#10;&#10;Description automatically generated"/>
+            <wp:cNvGraphicFramePr>
+              <a:graphicFrameLocks xmlns:a="http://schemas.openxmlformats.org/drawingml/2006/main" noChangeAspect="1"/>
+            </wp:cNvGraphicFramePr>
+            <a:graphic xmlns:a="http://schemas.openxmlformats.org/drawingml/2006/main">
+              <a:graphicData uri="http://schemas.openxmlformats.org/drawingml/2006/picture">
+                <pic:pic xmlns:pic="http://schemas.openxmlformats.org/drawingml/2006/picture">
+                  <pic:nvPicPr>
+                    <pic:cNvPr id="2046892273" name="Picture 1" descr="A screenshot of a phone&#10;&#10;Description automatically generated"/>
+                    <pic:cNvPicPr/>
+                  </pic:nvPicPr>
+                  <pic:blipFill>
+                    <a:blip r:embed="rId18">
+                      <a:extLst>
+                        <a:ext uri="{28A0092B-C50C-407E-A947-70E740481C1C}">
+                          <a14:useLocalDpi xmlns:a14="http://schemas.microsoft.com/office/drawing/2010/main" val="0"/>
+                        </a:ext>
+                      </a:extLst>
+                    </a:blip>
+                    <a:stretch>
+                      <a:fillRect/>
+                    </a:stretch>
+                  </pic:blipFill>
+                  <pic:spPr>
+                    <a:xfrm>
+                      <a:off x="0" y="0"/>
+                      <a:ext cx="3344545" cy="4477385"/>
+                    </a:xfrm>
+                    <a:prstGeom prst="rect">
+                      <a:avLst/>
+                    </a:prstGeom>
+                  </pic:spPr>
+                </pic:pic>
+              </a:graphicData>
+            </a:graphic>
+            <wp14:sizeRelH relativeFrom="margin">
+              <wp14:pctWidth>0</wp14:pctWidth>
+            </wp14:sizeRelH>
+            <wp14:sizeRelV relativeFrom="margin">
+              <wp14:pctHeight>0</wp14:pctHeight>
+            </wp14:sizeRelV>
+          </wp:anchor>
+        </w:drawing>
+      </w:r>
+    </w:p>
     <w:sectPr>
       <w:pgSz w:w="12240" w:h="15840"/>
       <w:pgMar w:top="1440" w:right="1440" w:bottom="1440" w:left="1440" w:header="720" w:footer="720" w:gutter="0"/>

</xml_diff>